<commit_message>
Mostly finished DateTime class
</commit_message>
<xml_diff>
--- a/ToDo.docx
+++ b/ToDo.docx
@@ -291,153 +291,130 @@
           <w:numId w:val="1"/>
         </w:numPr>
       </w:pPr>
-      <w:r>
-        <w:t>DateTime.hpp</w:t>
-      </w:r>
-    </w:p>
-    <w:p>
-      <w:pPr>
-        <w:pStyle w:val="ListParagraph"/>
-        <w:numPr>
-          <w:ilvl w:val="1"/>
-          <w:numId w:val="1"/>
-        </w:numPr>
-      </w:pPr>
-      <w:r>
-        <w:t>Finish class</w:t>
-      </w:r>
-    </w:p>
-    <w:p>
-      <w:pPr>
-        <w:pStyle w:val="ListParagraph"/>
-        <w:numPr>
-          <w:ilvl w:val="1"/>
-          <w:numId w:val="1"/>
-        </w:numPr>
-      </w:pPr>
-      <w:r>
-        <w:t>Finish unit testing</w:t>
-      </w:r>
-    </w:p>
-    <w:p>
-      <w:pPr>
-        <w:pStyle w:val="ListParagraph"/>
-        <w:numPr>
-          <w:ilvl w:val="0"/>
-          <w:numId w:val="1"/>
-        </w:numPr>
-      </w:pPr>
-      <w:proofErr w:type="spellStart"/>
-      <w:r>
-        <w:t>Doxygen</w:t>
-      </w:r>
-      <w:proofErr w:type="spellEnd"/>
-      <w:r>
-        <w:t xml:space="preserve"> comments for documentation</w:t>
-      </w:r>
-    </w:p>
-    <w:p>
-      <w:pPr>
-        <w:pStyle w:val="ListParagraph"/>
-        <w:numPr>
-          <w:ilvl w:val="1"/>
-          <w:numId w:val="1"/>
-        </w:numPr>
-      </w:pPr>
-      <w:r>
-        <w:t>Generate documentation method / tool</w:t>
-      </w:r>
-    </w:p>
-    <w:p>
-      <w:pPr>
-        <w:pStyle w:val="ListParagraph"/>
-        <w:numPr>
-          <w:ilvl w:val="0"/>
-          <w:numId w:val="1"/>
-        </w:numPr>
-      </w:pPr>
-      <w:r>
-        <w:t>Documentation</w:t>
-      </w:r>
-    </w:p>
-    <w:p>
-      <w:pPr>
-        <w:pStyle w:val="ListParagraph"/>
-        <w:numPr>
-          <w:ilvl w:val="1"/>
-          <w:numId w:val="1"/>
-        </w:numPr>
-      </w:pPr>
-      <w:r>
-        <w:t>Boost version compiled &amp; tested with</w:t>
-      </w:r>
-    </w:p>
-    <w:p>
-      <w:pPr>
-        <w:pStyle w:val="ListParagraph"/>
-        <w:numPr>
-          <w:ilvl w:val="1"/>
-          <w:numId w:val="1"/>
-        </w:numPr>
-      </w:pPr>
-      <w:r>
-        <w:t>Compiler used and tested with</w:t>
-      </w:r>
-    </w:p>
-    <w:p>
-      <w:pPr>
-        <w:pStyle w:val="ListParagraph"/>
-        <w:numPr>
-          <w:ilvl w:val="1"/>
-          <w:numId w:val="1"/>
-        </w:numPr>
-      </w:pPr>
-      <w:r>
-        <w:t xml:space="preserve">What is in </w:t>
-      </w:r>
-      <w:proofErr w:type="spellStart"/>
-      <w:r>
-        <w:t>numpy</w:t>
-      </w:r>
-      <w:proofErr w:type="spellEnd"/>
-      <w:r>
-        <w:t xml:space="preserve"> that in not in </w:t>
-      </w:r>
-      <w:proofErr w:type="spellStart"/>
-      <w:r>
-        <w:t>NumC</w:t>
-      </w:r>
-      <w:proofErr w:type="spellEnd"/>
-    </w:p>
-    <w:p>
-      <w:pPr>
-        <w:pStyle w:val="ListParagraph"/>
-        <w:numPr>
-          <w:ilvl w:val="1"/>
-          <w:numId w:val="1"/>
-        </w:numPr>
-      </w:pPr>
-      <w:r>
-        <w:t xml:space="preserve">Differences between </w:t>
-      </w:r>
-      <w:proofErr w:type="spellStart"/>
-      <w:r>
-        <w:t>numpy</w:t>
-      </w:r>
-      <w:proofErr w:type="spellEnd"/>
-      <w:r>
-        <w:t xml:space="preserve"> </w:t>
-      </w:r>
-      <w:proofErr w:type="spellStart"/>
-      <w:r>
-        <w:t>ndarray</w:t>
-      </w:r>
-      <w:proofErr w:type="spellEnd"/>
-      <w:r>
-        <w:t xml:space="preserve"> and NumC::NdArray</w:t>
-      </w:r>
       <w:bookmarkStart w:id="0" w:name="_GoBack"/>
       <w:bookmarkEnd w:id="0"/>
+      <w:proofErr w:type="spellStart"/>
+      <w:r>
+        <w:t>Doxygen</w:t>
+      </w:r>
+      <w:proofErr w:type="spellEnd"/>
+      <w:r>
+        <w:t xml:space="preserve"> comments for documentation</w:t>
+      </w:r>
+    </w:p>
+    <w:p>
+      <w:pPr>
+        <w:pStyle w:val="ListParagraph"/>
+        <w:numPr>
+          <w:ilvl w:val="1"/>
+          <w:numId w:val="1"/>
+        </w:numPr>
+      </w:pPr>
+      <w:r>
+        <w:t>Generate documentation method / tool</w:t>
+      </w:r>
+    </w:p>
+    <w:p>
+      <w:pPr>
+        <w:pStyle w:val="ListParagraph"/>
+        <w:numPr>
+          <w:ilvl w:val="0"/>
+          <w:numId w:val="1"/>
+        </w:numPr>
+      </w:pPr>
+      <w:r>
+        <w:t>Documentation</w:t>
+      </w:r>
+    </w:p>
+    <w:p>
+      <w:pPr>
+        <w:pStyle w:val="ListParagraph"/>
+        <w:numPr>
+          <w:ilvl w:val="1"/>
+          <w:numId w:val="1"/>
+        </w:numPr>
+      </w:pPr>
+      <w:r>
+        <w:t>Boost version compiled &amp; tested with</w:t>
+      </w:r>
+    </w:p>
+    <w:p>
+      <w:pPr>
+        <w:pStyle w:val="ListParagraph"/>
+        <w:numPr>
+          <w:ilvl w:val="1"/>
+          <w:numId w:val="1"/>
+        </w:numPr>
+      </w:pPr>
+      <w:r>
+        <w:t>Compiler used and tested with</w:t>
+      </w:r>
+    </w:p>
+    <w:p>
+      <w:pPr>
+        <w:pStyle w:val="ListParagraph"/>
+        <w:numPr>
+          <w:ilvl w:val="1"/>
+          <w:numId w:val="1"/>
+        </w:numPr>
+      </w:pPr>
+      <w:r>
+        <w:t xml:space="preserve">What is in </w:t>
+      </w:r>
+      <w:proofErr w:type="spellStart"/>
+      <w:r>
+        <w:t>numpy</w:t>
+      </w:r>
+      <w:proofErr w:type="spellEnd"/>
+      <w:r>
+        <w:t xml:space="preserve"> that in not in </w:t>
+      </w:r>
+      <w:proofErr w:type="spellStart"/>
+      <w:r>
+        <w:t>NumC</w:t>
+      </w:r>
+      <w:proofErr w:type="spellEnd"/>
+    </w:p>
+    <w:p>
+      <w:pPr>
+        <w:pStyle w:val="ListParagraph"/>
+        <w:numPr>
+          <w:ilvl w:val="1"/>
+          <w:numId w:val="1"/>
+        </w:numPr>
+      </w:pPr>
+      <w:r>
+        <w:t xml:space="preserve">Differences between </w:t>
+      </w:r>
+      <w:proofErr w:type="spellStart"/>
+      <w:r>
+        <w:t>numpy</w:t>
+      </w:r>
+      <w:proofErr w:type="spellEnd"/>
+      <w:r>
+        <w:t xml:space="preserve"> </w:t>
+      </w:r>
+      <w:proofErr w:type="spellStart"/>
+      <w:r>
+        <w:t>ndarray</w:t>
+      </w:r>
+      <w:proofErr w:type="spellEnd"/>
+      <w:r>
+        <w:t xml:space="preserve"> and </w:t>
+      </w:r>
+      <w:proofErr w:type="spellStart"/>
+      <w:r>
+        <w:t>NumC</w:t>
+      </w:r>
+      <w:proofErr w:type="spellEnd"/>
+      <w:r>
+        <w:t>::</w:t>
+      </w:r>
+      <w:proofErr w:type="spellStart"/>
+      <w:r>
+        <w:t>NdArray</w:t>
+      </w:r>
+      <w:proofErr w:type="spellEnd"/>
     </w:p>
     <w:sectPr>
       <w:pgSz w:w="12240" w:h="15840"/>

</xml_diff>

<commit_message>
Completed doxygen documentation in code
</commit_message>
<xml_diff>
--- a/ToDo.docx
+++ b/ToDo.docx
@@ -184,120 +184,103 @@
           <w:numId w:val="1"/>
         </w:numPr>
       </w:pPr>
+      <w:r>
+        <w:t>insert</w:t>
+      </w:r>
+    </w:p>
+    <w:p>
+      <w:pPr>
+        <w:pStyle w:val="ListParagraph"/>
+        <w:numPr>
+          <w:ilvl w:val="1"/>
+          <w:numId w:val="1"/>
+        </w:numPr>
+      </w:pPr>
+      <w:proofErr w:type="spellStart"/>
+      <w:proofErr w:type="gramStart"/>
+      <w:r>
+        <w:t>trapz</w:t>
+      </w:r>
+      <w:proofErr w:type="spellEnd"/>
+      <w:r>
+        <w:t>(</w:t>
+      </w:r>
+      <w:proofErr w:type="gramEnd"/>
+      <w:r>
+        <w:t>)</w:t>
+      </w:r>
+    </w:p>
+    <w:p>
+      <w:pPr>
+        <w:pStyle w:val="ListParagraph"/>
+        <w:numPr>
+          <w:ilvl w:val="1"/>
+          <w:numId w:val="1"/>
+        </w:numPr>
+      </w:pPr>
+      <w:proofErr w:type="spellStart"/>
+      <w:proofErr w:type="gramStart"/>
+      <w:r>
+        <w:t>tril</w:t>
+      </w:r>
+      <w:proofErr w:type="spellEnd"/>
+      <w:r>
+        <w:t>(</w:t>
+      </w:r>
+      <w:proofErr w:type="gramEnd"/>
+      <w:r>
+        <w:t>)</w:t>
+      </w:r>
+    </w:p>
+    <w:p>
+      <w:pPr>
+        <w:pStyle w:val="ListParagraph"/>
+        <w:numPr>
+          <w:ilvl w:val="1"/>
+          <w:numId w:val="1"/>
+        </w:numPr>
+      </w:pPr>
+      <w:proofErr w:type="spellStart"/>
+      <w:proofErr w:type="gramStart"/>
+      <w:r>
+        <w:t>triu</w:t>
+      </w:r>
+      <w:proofErr w:type="spellEnd"/>
+      <w:r>
+        <w:t>(</w:t>
+      </w:r>
+      <w:proofErr w:type="gramEnd"/>
+      <w:r>
+        <w:t>)</w:t>
+      </w:r>
+    </w:p>
+    <w:p>
+      <w:pPr>
+        <w:pStyle w:val="ListParagraph"/>
+        <w:numPr>
+          <w:ilvl w:val="1"/>
+          <w:numId w:val="1"/>
+        </w:numPr>
+      </w:pPr>
+      <w:proofErr w:type="gramStart"/>
+      <w:r>
+        <w:t>histogram(</w:t>
+      </w:r>
+      <w:proofErr w:type="gramEnd"/>
+      <w:r>
+        <w:t>)</w:t>
+      </w:r>
+    </w:p>
+    <w:p>
+      <w:pPr>
+        <w:pStyle w:val="ListParagraph"/>
+        <w:numPr>
+          <w:ilvl w:val="0"/>
+          <w:numId w:val="1"/>
+        </w:numPr>
+      </w:pPr>
       <w:bookmarkStart w:id="0" w:name="_GoBack"/>
       <w:bookmarkEnd w:id="0"/>
-      <w:proofErr w:type="spellStart"/>
-      <w:proofErr w:type="gramStart"/>
-      <w:r>
-        <w:t>trapz</w:t>
-      </w:r>
-      <w:proofErr w:type="spellEnd"/>
-      <w:r>
-        <w:t>(</w:t>
-      </w:r>
-      <w:proofErr w:type="gramEnd"/>
-      <w:r>
-        <w:t>)</w:t>
-      </w:r>
-    </w:p>
-    <w:p>
-      <w:pPr>
-        <w:pStyle w:val="ListParagraph"/>
-        <w:numPr>
-          <w:ilvl w:val="1"/>
-          <w:numId w:val="1"/>
-        </w:numPr>
-      </w:pPr>
-      <w:proofErr w:type="spellStart"/>
-      <w:proofErr w:type="gramStart"/>
-      <w:r>
-        <w:t>tril</w:t>
-      </w:r>
-      <w:proofErr w:type="spellEnd"/>
-      <w:r>
-        <w:t>(</w:t>
-      </w:r>
-      <w:proofErr w:type="gramEnd"/>
-      <w:r>
-        <w:t>)</w:t>
-      </w:r>
-    </w:p>
-    <w:p>
-      <w:pPr>
-        <w:pStyle w:val="ListParagraph"/>
-        <w:numPr>
-          <w:ilvl w:val="1"/>
-          <w:numId w:val="1"/>
-        </w:numPr>
-      </w:pPr>
-      <w:proofErr w:type="spellStart"/>
-      <w:proofErr w:type="gramStart"/>
-      <w:r>
-        <w:t>triu</w:t>
-      </w:r>
-      <w:proofErr w:type="spellEnd"/>
-      <w:r>
-        <w:t>(</w:t>
-      </w:r>
-      <w:proofErr w:type="gramEnd"/>
-      <w:r>
-        <w:t>)</w:t>
-      </w:r>
-    </w:p>
-    <w:p>
-      <w:pPr>
-        <w:pStyle w:val="ListParagraph"/>
-        <w:numPr>
-          <w:ilvl w:val="1"/>
-          <w:numId w:val="1"/>
-        </w:numPr>
-      </w:pPr>
-      <w:proofErr w:type="gramStart"/>
-      <w:r>
-        <w:t>histogram(</w:t>
-      </w:r>
-      <w:proofErr w:type="gramEnd"/>
-      <w:r>
-        <w:t>)</w:t>
-      </w:r>
-    </w:p>
-    <w:p>
-      <w:pPr>
-        <w:pStyle w:val="ListParagraph"/>
-        <w:numPr>
-          <w:ilvl w:val="0"/>
-          <w:numId w:val="1"/>
-        </w:numPr>
-      </w:pPr>
-      <w:proofErr w:type="spellStart"/>
-      <w:r>
-        <w:t>Doxygen</w:t>
-      </w:r>
-      <w:proofErr w:type="spellEnd"/>
-      <w:r>
-        <w:t xml:space="preserve"> comments for documentation</w:t>
-      </w:r>
-    </w:p>
-    <w:p>
-      <w:pPr>
-        <w:pStyle w:val="ListParagraph"/>
-        <w:numPr>
-          <w:ilvl w:val="1"/>
-          <w:numId w:val="1"/>
-        </w:numPr>
-      </w:pPr>
-      <w:r>
-        <w:t>Generate documentation method / tool</w:t>
-      </w:r>
-    </w:p>
-    <w:p>
-      <w:pPr>
-        <w:pStyle w:val="ListParagraph"/>
-        <w:numPr>
-          <w:ilvl w:val="0"/>
-          <w:numId w:val="1"/>
-        </w:numPr>
-      </w:pPr>
       <w:r>
         <w:t>Documentation</w:t>
       </w:r>

</xml_diff>